<commit_message>
Forgot to change branches. Added an unused var
</commit_message>
<xml_diff>
--- a/website/Draft of about me.docx
+++ b/website/Draft of about me.docx
@@ -158,7 +158,7 @@
           <w:sz w:val="26"/>
           <w:szCs w:val="26"/>
         </w:rPr>
-        <w:t xml:space="preserve">Home Networking </w:t>
+        <w:t>Personal software projects</w:t>
       </w:r>
     </w:p>
     <w:p>
@@ -183,7 +183,25 @@
           <w:sz w:val="26"/>
           <w:szCs w:val="26"/>
         </w:rPr>
-        <w:t xml:space="preserve">Small embedded projects </w:t>
+        <w:t xml:space="preserve">Once I start doing the personal home network and </w:t>
+      </w:r>
+      <w:proofErr w:type="gramStart"/>
+      <w:r>
+        <w:rPr>
+          <w:rFonts w:ascii="AppleSystemUIFont" w:hAnsi="AppleSystemUIFont" w:cs="AppleSystemUIFont"/>
+          <w:sz w:val="26"/>
+          <w:szCs w:val="26"/>
+        </w:rPr>
+        <w:t>embedded</w:t>
+      </w:r>
+      <w:proofErr w:type="gramEnd"/>
+      <w:r>
+        <w:rPr>
+          <w:rFonts w:ascii="AppleSystemUIFont" w:hAnsi="AppleSystemUIFont" w:cs="AppleSystemUIFont"/>
+          <w:sz w:val="26"/>
+          <w:szCs w:val="26"/>
+        </w:rPr>
+        <w:t xml:space="preserve"> I can list those </w:t>
       </w:r>
     </w:p>
     <w:p>
@@ -208,7 +226,15 @@
           <w:sz w:val="26"/>
           <w:szCs w:val="26"/>
         </w:rPr>
-        <w:t xml:space="preserve">Traveling </w:t>
+        <w:t>(</w:t>
+      </w:r>
+      <w:r>
+        <w:rPr>
+          <w:rFonts w:ascii="AppleSystemUIFont" w:hAnsi="AppleSystemUIFont" w:cs="AppleSystemUIFont"/>
+          <w:sz w:val="26"/>
+          <w:szCs w:val="26"/>
+        </w:rPr>
+        <w:t xml:space="preserve">Home Networking </w:t>
       </w:r>
     </w:p>
     <w:p>
@@ -233,8 +259,26 @@
           <w:sz w:val="26"/>
           <w:szCs w:val="26"/>
         </w:rPr>
-        <w:t xml:space="preserve">Finding new hobbies (did a season of triathlon, puzzling, Zelda, built a pc, frisbee golf, etc. </w:t>
-      </w:r>
+        <w:t xml:space="preserve">Small embedded </w:t>
+      </w:r>
+      <w:proofErr w:type="gramStart"/>
+      <w:r>
+        <w:rPr>
+          <w:rFonts w:ascii="AppleSystemUIFont" w:hAnsi="AppleSystemUIFont" w:cs="AppleSystemUIFont"/>
+          <w:sz w:val="26"/>
+          <w:szCs w:val="26"/>
+        </w:rPr>
+        <w:t xml:space="preserve">projects </w:t>
+      </w:r>
+      <w:r>
+        <w:rPr>
+          <w:rFonts w:ascii="AppleSystemUIFont" w:hAnsi="AppleSystemUIFont" w:cs="AppleSystemUIFont"/>
+          <w:sz w:val="26"/>
+          <w:szCs w:val="26"/>
+        </w:rPr>
+        <w:t>)</w:t>
+      </w:r>
+      <w:proofErr w:type="gramEnd"/>
     </w:p>
     <w:p>
       <w:pPr>
@@ -258,25 +302,7 @@
           <w:sz w:val="26"/>
           <w:szCs w:val="26"/>
         </w:rPr>
-        <w:t xml:space="preserve">need to talk about film to some </w:t>
-      </w:r>
-      <w:proofErr w:type="gramStart"/>
-      <w:r>
-        <w:rPr>
-          <w:rFonts w:ascii="AppleSystemUIFont" w:hAnsi="AppleSystemUIFont" w:cs="AppleSystemUIFont"/>
-          <w:sz w:val="26"/>
-          <w:szCs w:val="26"/>
-        </w:rPr>
-        <w:t>capacity</w:t>
-      </w:r>
-      <w:proofErr w:type="gramEnd"/>
-      <w:r>
-        <w:rPr>
-          <w:rFonts w:ascii="AppleSystemUIFont" w:hAnsi="AppleSystemUIFont" w:cs="AppleSystemUIFont"/>
-          <w:sz w:val="26"/>
-          <w:szCs w:val="26"/>
-        </w:rPr>
-        <w:t xml:space="preserve"> </w:t>
+        <w:t>Reading</w:t>
       </w:r>
     </w:p>
     <w:p>
@@ -301,7 +327,75 @@
           <w:sz w:val="26"/>
           <w:szCs w:val="26"/>
         </w:rPr>
-        <w:t>Trading cards</w:t>
+        <w:t xml:space="preserve">Traveling </w:t>
+      </w:r>
+    </w:p>
+    <w:p>
+      <w:pPr>
+        <w:numPr>
+          <w:ilvl w:val="0"/>
+          <w:numId w:val="1"/>
+        </w:numPr>
+        <w:autoSpaceDE w:val="0"/>
+        <w:autoSpaceDN w:val="0"/>
+        <w:adjustRightInd w:val="0"/>
+        <w:ind w:left="0" w:firstLine="0"/>
+        <w:rPr>
+          <w:rFonts w:ascii="AppleSystemUIFont" w:hAnsi="AppleSystemUIFont" w:cs="AppleSystemUIFont"/>
+          <w:sz w:val="26"/>
+          <w:szCs w:val="26"/>
+        </w:rPr>
+      </w:pPr>
+      <w:r>
+        <w:rPr>
+          <w:rFonts w:ascii="AppleSystemUIFont" w:hAnsi="AppleSystemUIFont" w:cs="AppleSystemUIFont"/>
+          <w:sz w:val="26"/>
+          <w:szCs w:val="26"/>
+        </w:rPr>
+        <w:t xml:space="preserve">Finding new hobbies (did a season of triathlon, puzzling, Zelda, built a pc, frisbee golf, etc. </w:t>
+      </w:r>
+    </w:p>
+    <w:p>
+      <w:pPr>
+        <w:numPr>
+          <w:ilvl w:val="0"/>
+          <w:numId w:val="1"/>
+        </w:numPr>
+        <w:autoSpaceDE w:val="0"/>
+        <w:autoSpaceDN w:val="0"/>
+        <w:adjustRightInd w:val="0"/>
+        <w:ind w:left="0" w:firstLine="0"/>
+        <w:rPr>
+          <w:rFonts w:ascii="AppleSystemUIFont" w:hAnsi="AppleSystemUIFont" w:cs="AppleSystemUIFont"/>
+          <w:sz w:val="26"/>
+          <w:szCs w:val="26"/>
+        </w:rPr>
+      </w:pPr>
+      <w:r>
+        <w:rPr>
+          <w:rFonts w:ascii="AppleSystemUIFont" w:hAnsi="AppleSystemUIFont" w:cs="AppleSystemUIFont"/>
+          <w:sz w:val="26"/>
+          <w:szCs w:val="26"/>
+        </w:rPr>
+        <w:t xml:space="preserve">need to talk about film to some </w:t>
+      </w:r>
+      <w:proofErr w:type="gramStart"/>
+      <w:r>
+        <w:rPr>
+          <w:rFonts w:ascii="AppleSystemUIFont" w:hAnsi="AppleSystemUIFont" w:cs="AppleSystemUIFont"/>
+          <w:sz w:val="26"/>
+          <w:szCs w:val="26"/>
+        </w:rPr>
+        <w:t>capacity</w:t>
+      </w:r>
+      <w:proofErr w:type="gramEnd"/>
+      <w:r>
+        <w:rPr>
+          <w:rFonts w:ascii="AppleSystemUIFont" w:hAnsi="AppleSystemUIFont" w:cs="AppleSystemUIFont"/>
+          <w:sz w:val="26"/>
+          <w:szCs w:val="26"/>
+        </w:rPr>
+        <w:t xml:space="preserve"> </w:t>
       </w:r>
     </w:p>
     <w:p>
@@ -781,35 +875,6 @@
     </w:p>
     <w:p>
       <w:pPr>
-        <w:autoSpaceDE w:val="0"/>
-        <w:autoSpaceDN w:val="0"/>
-        <w:adjustRightInd w:val="0"/>
-        <w:rPr>
-          <w:rFonts w:ascii="AppleSystemUIFont" w:hAnsi="AppleSystemUIFont" w:cs="AppleSystemUIFont"/>
-          <w:sz w:val="26"/>
-          <w:szCs w:val="26"/>
-        </w:rPr>
-      </w:pPr>
-    </w:p>
-    <w:p>
-      <w:pPr>
-        <w:rPr>
-          <w:rFonts w:ascii="AppleSystemUIFont" w:hAnsi="AppleSystemUIFont" w:cs="AppleSystemUIFont"/>
-          <w:sz w:val="26"/>
-          <w:szCs w:val="26"/>
-        </w:rPr>
-      </w:pPr>
-      <w:r>
-        <w:rPr>
-          <w:rFonts w:ascii="AppleSystemUIFont" w:hAnsi="AppleSystemUIFont" w:cs="AppleSystemUIFont"/>
-          <w:sz w:val="26"/>
-          <w:szCs w:val="26"/>
-        </w:rPr>
-        <w:t>Reach out to Steve tomorrow and think about how he could help - he wants to!</w:t>
-      </w:r>
-    </w:p>
-    <w:p>
-      <w:pPr>
         <w:rPr>
           <w:rFonts w:ascii="AppleSystemUIFont" w:hAnsi="AppleSystemUIFont" w:cs="AppleSystemUIFont"/>
           <w:sz w:val="26"/>
@@ -866,16 +931,42 @@
           <w:sz w:val="26"/>
           <w:szCs w:val="26"/>
         </w:rPr>
+        <w:t xml:space="preserve">I’m a very passionate person. I try my hardest to grow as a person every day. </w:t>
+      </w:r>
+      <w:r>
+        <w:rPr>
+          <w:rFonts w:ascii="AppleSystemUIFont" w:hAnsi="AppleSystemUIFont" w:cs="AppleSystemUIFont"/>
+          <w:sz w:val="26"/>
+          <w:szCs w:val="26"/>
+        </w:rPr>
+        <w:t xml:space="preserve">I love being a part of a group with a shared sense of community and I love connecting people </w:t>
+      </w:r>
+      <w:r>
+        <w:rPr>
+          <w:rFonts w:ascii="AppleSystemUIFont" w:hAnsi="AppleSystemUIFont" w:cs="AppleSystemUIFont"/>
+          <w:sz w:val="26"/>
+          <w:szCs w:val="26"/>
+        </w:rPr>
         <w:lastRenderedPageBreak/>
-        <w:t xml:space="preserve">I’m a very passionate person. I try my hardest to grow as a person every day. </w:t>
-      </w:r>
-      <w:r>
-        <w:rPr>
-          <w:rFonts w:ascii="AppleSystemUIFont" w:hAnsi="AppleSystemUIFont" w:cs="AppleSystemUIFont"/>
-          <w:sz w:val="26"/>
-          <w:szCs w:val="26"/>
-        </w:rPr>
-        <w:t xml:space="preserve">I love being a part of a group with a shared sense of community and I love connecting people wherever I can. </w:t>
+        <w:t xml:space="preserve">wherever I can. </w:t>
+      </w:r>
+      <w:r>
+        <w:rPr>
+          <w:rFonts w:ascii="AppleSystemUIFont" w:hAnsi="AppleSystemUIFont" w:cs="AppleSystemUIFont"/>
+          <w:color w:val="171717" w:themeColor="background2" w:themeShade="1A"/>
+          <w:sz w:val="26"/>
+          <w:szCs w:val="26"/>
+        </w:rPr>
+        <w:t>Some of my many interests include</w:t>
+      </w:r>
+      <w:r>
+        <w:rPr>
+          <w:rFonts w:ascii="AppleSystemUIFont" w:hAnsi="AppleSystemUIFont" w:cs="AppleSystemUIFont"/>
+          <w:color w:val="171717" w:themeColor="background2" w:themeShade="1A"/>
+          <w:sz w:val="26"/>
+          <w:szCs w:val="26"/>
+        </w:rPr>
+        <w:t xml:space="preserve"> playing team sports (especially basketball), creating small, fun projects on my Raspberry Pi, reading (especially Terry Pratchett), finding new movies, bouldering and traveling. My wife and I are constantly working to experience as much life as we can while we can. </w:t>
       </w:r>
     </w:p>
     <w:p>
@@ -925,34 +1016,185 @@
           <w:sz w:val="26"/>
           <w:szCs w:val="26"/>
         </w:rPr>
-        <w:t xml:space="preserve">we do just about everything together to this day. </w:t>
-      </w:r>
-      <w:r>
-        <w:rPr>
-          <w:rFonts w:ascii="AppleSystemUIFont" w:hAnsi="AppleSystemUIFont" w:cs="AppleSystemUIFont"/>
-          <w:sz w:val="26"/>
-          <w:szCs w:val="26"/>
-        </w:rPr>
-        <w:t xml:space="preserve">I’ve also built strong relationships with my friends here in town and those I grew up with who are now all over the country. </w:t>
-      </w:r>
-    </w:p>
-    <w:p>
-      <w:pPr>
-        <w:rPr>
-          <w:rFonts w:ascii="AppleSystemUIFont" w:hAnsi="AppleSystemUIFont" w:cs="AppleSystemUIFont"/>
-          <w:sz w:val="26"/>
-          <w:szCs w:val="26"/>
-        </w:rPr>
-      </w:pPr>
-    </w:p>
-    <w:p>
-      <w:pPr>
-        <w:rPr>
-          <w:rFonts w:ascii="AppleSystemUIFont" w:hAnsi="AppleSystemUIFont" w:cs="AppleSystemUIFont"/>
-          <w:sz w:val="26"/>
-          <w:szCs w:val="26"/>
-        </w:rPr>
-      </w:pPr>
+        <w:t>we do just about everything together to this day</w:t>
+      </w:r>
+      <w:r>
+        <w:rPr>
+          <w:rFonts w:ascii="AppleSystemUIFont" w:hAnsi="AppleSystemUIFont" w:cs="AppleSystemUIFont"/>
+          <w:sz w:val="26"/>
+          <w:szCs w:val="26"/>
+        </w:rPr>
+        <w:t xml:space="preserve"> along with our</w:t>
+      </w:r>
+      <w:r>
+        <w:rPr>
+          <w:rFonts w:ascii="AppleSystemUIFont" w:hAnsi="AppleSystemUIFont" w:cs="AppleSystemUIFont"/>
+          <w:sz w:val="26"/>
+          <w:szCs w:val="26"/>
+        </w:rPr>
+        <w:t xml:space="preserve"> two dogs, </w:t>
+      </w:r>
+      <w:proofErr w:type="gramStart"/>
+      <w:r>
+        <w:rPr>
+          <w:rFonts w:ascii="AppleSystemUIFont" w:hAnsi="AppleSystemUIFont" w:cs="AppleSystemUIFont"/>
+          <w:sz w:val="26"/>
+          <w:szCs w:val="26"/>
+        </w:rPr>
+        <w:t>Leonard</w:t>
+      </w:r>
+      <w:proofErr w:type="gramEnd"/>
+      <w:r>
+        <w:rPr>
+          <w:rFonts w:ascii="AppleSystemUIFont" w:hAnsi="AppleSystemUIFont" w:cs="AppleSystemUIFont"/>
+          <w:sz w:val="26"/>
+          <w:szCs w:val="26"/>
+        </w:rPr>
+        <w:t xml:space="preserve"> and Luka</w:t>
+      </w:r>
+      <w:r>
+        <w:rPr>
+          <w:rFonts w:ascii="AppleSystemUIFont" w:hAnsi="AppleSystemUIFont" w:cs="AppleSystemUIFont"/>
+          <w:sz w:val="26"/>
+          <w:szCs w:val="26"/>
+        </w:rPr>
+        <w:t>.</w:t>
+      </w:r>
+      <w:r>
+        <w:rPr>
+          <w:rFonts w:ascii="AppleSystemUIFont" w:hAnsi="AppleSystemUIFont" w:cs="AppleSystemUIFont"/>
+          <w:sz w:val="26"/>
+          <w:szCs w:val="26"/>
+        </w:rPr>
+        <w:t xml:space="preserve"> </w:t>
+      </w:r>
+      <w:r>
+        <w:rPr>
+          <w:rFonts w:ascii="AppleSystemUIFont" w:hAnsi="AppleSystemUIFont" w:cs="AppleSystemUIFont"/>
+          <w:sz w:val="26"/>
+          <w:szCs w:val="26"/>
+        </w:rPr>
+        <w:t xml:space="preserve">I’ve also built strong relationships with my friends here in town and all over the country. </w:t>
+      </w:r>
+    </w:p>
+    <w:p>
+      <w:pPr>
+        <w:rPr>
+          <w:rFonts w:ascii="AppleSystemUIFont" w:hAnsi="AppleSystemUIFont" w:cs="AppleSystemUIFont"/>
+          <w:sz w:val="26"/>
+          <w:szCs w:val="26"/>
+        </w:rPr>
+      </w:pPr>
+    </w:p>
+    <w:p>
+      <w:pPr>
+        <w:rPr>
+          <w:rFonts w:ascii="AppleSystemUIFont" w:hAnsi="AppleSystemUIFont" w:cs="AppleSystemUIFont"/>
+          <w:sz w:val="26"/>
+          <w:szCs w:val="26"/>
+        </w:rPr>
+      </w:pPr>
+      <w:r>
+        <w:rPr>
+          <w:rFonts w:ascii="AppleSystemUIFont" w:hAnsi="AppleSystemUIFont" w:cs="AppleSystemUIFont"/>
+          <w:sz w:val="26"/>
+          <w:szCs w:val="26"/>
+        </w:rPr>
+        <w:t xml:space="preserve">I pride myself on being adaptable in uncomfortable situations and learning from the inevitable failures in life. </w:t>
+      </w:r>
+      <w:r>
+        <w:rPr>
+          <w:rFonts w:ascii="AppleSystemUIFont" w:hAnsi="AppleSystemUIFont" w:cs="AppleSystemUIFont"/>
+          <w:sz w:val="26"/>
+          <w:szCs w:val="26"/>
+        </w:rPr>
+        <w:t xml:space="preserve">I love collaborating with other people and being a part of exciting projects. </w:t>
+      </w:r>
+      <w:proofErr w:type="gramStart"/>
+      <w:r>
+        <w:rPr>
+          <w:rFonts w:ascii="AppleSystemUIFont" w:hAnsi="AppleSystemUIFont" w:cs="AppleSystemUIFont"/>
+          <w:sz w:val="26"/>
+          <w:szCs w:val="26"/>
+        </w:rPr>
+        <w:t>But,</w:t>
+      </w:r>
+      <w:proofErr w:type="gramEnd"/>
+      <w:r>
+        <w:rPr>
+          <w:rFonts w:ascii="AppleSystemUIFont" w:hAnsi="AppleSystemUIFont" w:cs="AppleSystemUIFont"/>
+          <w:sz w:val="26"/>
+          <w:szCs w:val="26"/>
+        </w:rPr>
+        <w:t xml:space="preserve"> whatever we’re working on, </w:t>
+      </w:r>
+      <w:r>
+        <w:rPr>
+          <w:rFonts w:ascii="AppleSystemUIFont" w:hAnsi="AppleSystemUIFont" w:cs="AppleSystemUIFont"/>
+          <w:sz w:val="26"/>
+          <w:szCs w:val="26"/>
+        </w:rPr>
+        <w:t>I always value the “Who” over the “What.”</w:t>
+      </w:r>
+    </w:p>
+    <w:p>
+      <w:pPr>
+        <w:rPr>
+          <w:ins w:id="0" w:author="Jake Moore" w:date="2023-10-01T20:48:00Z"/>
+          <w:rFonts w:ascii="AppleSystemUIFont" w:hAnsi="AppleSystemUIFont" w:cs="AppleSystemUIFont"/>
+          <w:sz w:val="26"/>
+          <w:szCs w:val="26"/>
+        </w:rPr>
+      </w:pPr>
+    </w:p>
+    <w:p>
+      <w:pPr>
+        <w:rPr>
+          <w:rFonts w:ascii="AppleSystemUIFont" w:hAnsi="AppleSystemUIFont" w:cs="AppleSystemUIFont"/>
+          <w:sz w:val="26"/>
+          <w:szCs w:val="26"/>
+        </w:rPr>
+      </w:pPr>
+      <w:ins w:id="1" w:author="Jake Moore" w:date="2023-10-01T20:48:00Z">
+        <w:r>
+          <w:rPr>
+            <w:rFonts w:ascii="AppleSystemUIFont" w:hAnsi="AppleSystemUIFont" w:cs="AppleSystemUIFont"/>
+            <w:sz w:val="26"/>
+            <w:szCs w:val="26"/>
+          </w:rPr>
+          <w:t>Though my family and friends (and dogs) a</w:t>
+        </w:r>
+      </w:ins>
+      <w:ins w:id="2" w:author="Jake Moore" w:date="2023-10-01T20:49:00Z">
+        <w:r>
+          <w:rPr>
+            <w:rFonts w:ascii="AppleSystemUIFont" w:hAnsi="AppleSystemUIFont" w:cs="AppleSystemUIFont"/>
+            <w:sz w:val="26"/>
+            <w:szCs w:val="26"/>
+          </w:rPr>
+          <w:t>re really my favorite things,</w:t>
+        </w:r>
+      </w:ins>
+      <w:ins w:id="3" w:author="Jake Moore" w:date="2023-10-01T20:52:00Z">
+        <w:r>
+          <w:rPr>
+            <w:rFonts w:ascii="AppleSystemUIFont" w:hAnsi="AppleSystemUIFont" w:cs="AppleSystemUIFont"/>
+            <w:sz w:val="26"/>
+            <w:szCs w:val="26"/>
+          </w:rPr>
+          <w:t xml:space="preserve"> </w:t>
+        </w:r>
+      </w:ins>
+      <w:ins w:id="4" w:author="Jake Moore" w:date="2023-10-01T20:49:00Z">
+        <w:r>
+          <w:rPr>
+            <w:rFonts w:ascii="AppleSystemUIFont" w:hAnsi="AppleSystemUIFont" w:cs="AppleSystemUIFont"/>
+            <w:sz w:val="26"/>
+            <w:szCs w:val="26"/>
+          </w:rPr>
+          <w:t xml:space="preserve">some other important aspects of my life are (talk about core values) </w:t>
+        </w:r>
+      </w:ins>
       <w:r>
         <w:rPr>
           <w:rFonts w:ascii="AppleSystemUIFont" w:hAnsi="AppleSystemUIFont" w:cs="AppleSystemUIFont"/>
@@ -985,17 +1227,8 @@
           <w:sz w:val="26"/>
           <w:szCs w:val="26"/>
         </w:rPr>
-        <w:t xml:space="preserve">I pride myself on being adaptable in uncomfortable situations and learning from the inevitable failures in life. </w:t>
-      </w:r>
-    </w:p>
-    <w:p>
-      <w:pPr>
-        <w:rPr>
-          <w:rFonts w:ascii="AppleSystemUIFont" w:hAnsi="AppleSystemUIFont" w:cs="AppleSystemUIFont"/>
-          <w:sz w:val="26"/>
-          <w:szCs w:val="26"/>
-        </w:rPr>
-      </w:pPr>
+        <w:t>I am grateful to have a close relationship with both of my parents and my two siblings. They are some of my greatest friends and we continue to travel and hang out together as our family grows.</w:t>
+      </w:r>
     </w:p>
     <w:p>
       <w:pPr>
@@ -1414,6 +1647,14 @@
     <w:abstractNumId w:val="3"/>
   </w:num>
 </w:numbering>
+</file>
+
+<file path=word/people.xml><?xml version="1.0" encoding="utf-8"?>
+<w15:people xmlns:wpc="http://schemas.microsoft.com/office/word/2010/wordprocessingCanvas" xmlns:cx="http://schemas.microsoft.com/office/drawing/2014/chartex" xmlns:cx1="http://schemas.microsoft.com/office/drawing/2015/9/8/chartex" xmlns:cx2="http://schemas.microsoft.com/office/drawing/2015/10/21/chartex" xmlns:cx3="http://schemas.microsoft.com/office/drawing/2016/5/9/chartex" xmlns:cx4="http://schemas.microsoft.com/office/drawing/2016/5/10/chartex" xmlns:cx5="http://schemas.microsoft.com/office/drawing/2016/5/11/chartex" xmlns:cx6="http://schemas.microsoft.com/office/drawing/2016/5/12/chartex" xmlns:cx7="http://schemas.microsoft.com/office/drawing/2016/5/13/chartex" xmlns:cx8="http://schemas.microsoft.com/office/drawing/2016/5/14/chartex" xmlns:mc="http://schemas.openxmlformats.org/markup-compatibility/2006" xmlns:aink="http://schemas.microsoft.com/office/drawing/2016/ink" xmlns:am3d="http://schemas.microsoft.com/office/drawing/2017/model3d" xmlns:o="urn:schemas-microsoft-com:office:office" xmlns:oel="http://schemas.microsoft.com/office/2019/extlst" xmlns:r="http://schemas.openxmlformats.org/officeDocument/2006/relationships" xmlns:m="http://schemas.openxmlformats.org/officeDocument/2006/math" xmlns:v="urn:schemas-microsoft-com:vml" xmlns:wp14="http://schemas.microsoft.com/office/word/2010/wordprocessingDrawing" xmlns:wp="http://schemas.openxmlformats.org/drawingml/2006/wordprocessingDrawing" xmlns:w10="urn:schemas-microsoft-com:office:word" xmlns:w="http://schemas.openxmlformats.org/wordprocessingml/2006/main" xmlns:w14="http://schemas.microsoft.com/office/word/2010/wordml" xmlns:w15="http://schemas.microsoft.com/office/word/2012/wordml" xmlns:w16cex="http://schemas.microsoft.com/office/word/2018/wordml/cex" xmlns:w16cid="http://schemas.microsoft.com/office/word/2016/wordml/cid" xmlns:w16="http://schemas.microsoft.com/office/word/2018/wordml" xmlns:w16sdtdh="http://schemas.microsoft.com/office/word/2020/wordml/sdtdatahash" xmlns:w16se="http://schemas.microsoft.com/office/word/2015/wordml/symex" xmlns:wpg="http://schemas.microsoft.com/office/word/2010/wordprocessingGroup" xmlns:wpi="http://schemas.microsoft.com/office/word/2010/wordprocessingInk" xmlns:wne="http://schemas.microsoft.com/office/word/2006/wordml" xmlns:wps="http://schemas.microsoft.com/office/word/2010/wordprocessingShape" mc:Ignorable="w14 w15 w16se w16cid w16 w16cex w16sdtdh wp14">
+  <w15:person w15:author="Jake Moore">
+    <w15:presenceInfo w15:providerId="Windows Live" w15:userId="3fd9ed89d04673d4"/>
+  </w15:person>
+</w15:people>
 </file>
 
 <file path=word/styles.xml><?xml version="1.0" encoding="utf-8"?>
@@ -1849,6 +2090,13 @@
       <w:contextualSpacing/>
     </w:pPr>
   </w:style>
+  <w:style w:type="paragraph" w:styleId="Revision">
+    <w:name w:val="Revision"/>
+    <w:hidden/>
+    <w:uiPriority w:val="99"/>
+    <w:semiHidden/>
+    <w:rsid w:val="0030286A"/>
+  </w:style>
 </w:styles>
 </file>
 

</xml_diff>